<commit_message>
updated the cover page
</commit_message>
<xml_diff>
--- a/CS221-L report.docx
+++ b/CS221-L report.docx
@@ -5,26 +5,7 @@
     <w:p>
       <w:pPr>
         <w:spacing w:line="276" w:lineRule="auto"/>
-        <w:jc w:val="center"/>
-        <w:rPr>
-          <w:rFonts w:ascii="Arial" w:hAnsi="Arial" w:cs="Arial"/>
-          <w:sz w:val="32"/>
-          <w:szCs w:val="32"/>
-        </w:rPr>
-      </w:pPr>
-      <w:r>
-        <w:rPr>
-          <w:rFonts w:ascii="Arial" w:hAnsi="Arial" w:cs="Arial"/>
-          <w:sz w:val="32"/>
-          <w:szCs w:val="32"/>
-        </w:rPr>
-        <w:t>Ghulam Ishaq Khan Institute of Engineering Sciences and Technology</w:t>
-      </w:r>
-    </w:p>
-    <w:p>
-      <w:pPr>
-        <w:spacing w:line="276" w:lineRule="auto"/>
-        <w:jc w:val="center"/>
+        <w:ind w:left="2160"/>
         <w:rPr>
           <w:rFonts w:ascii="Arial" w:hAnsi="Arial" w:cs="Arial"/>
           <w:b/>
@@ -86,6 +67,29 @@
           <w:szCs w:val="32"/>
         </w:rPr>
         <w:t>Semester Project</w:t>
+      </w:r>
+    </w:p>
+    <w:p>
+      <w:pPr>
+        <w:spacing w:line="276" w:lineRule="auto"/>
+        <w:jc w:val="center"/>
+        <w:rPr>
+          <w:rFonts w:ascii="Arial" w:hAnsi="Arial" w:cs="Arial"/>
+          <w:b/>
+          <w:bCs/>
+          <w:sz w:val="32"/>
+          <w:szCs w:val="32"/>
+        </w:rPr>
+      </w:pPr>
+      <w:r>
+        <w:rPr>
+          <w:rFonts w:ascii="Arial" w:hAnsi="Arial" w:cs="Arial"/>
+          <w:b/>
+          <w:bCs/>
+          <w:sz w:val="32"/>
+          <w:szCs w:val="32"/>
+        </w:rPr>
+        <w:t>Ghulam Ishaq Khan Institute of Engineering Sciences and Technology</w:t>
       </w:r>
     </w:p>
     <w:p>
@@ -217,6 +221,8 @@
         <w:spacing w:line="276" w:lineRule="auto"/>
         <w:rPr>
           <w:rFonts w:ascii="Arial" w:hAnsi="Arial" w:cs="Arial"/>
+          <w:b/>
+          <w:bCs/>
           <w:sz w:val="32"/>
           <w:szCs w:val="32"/>
           <w:u w:val="single"/>
@@ -225,6 +231,8 @@
       <w:r>
         <w:rPr>
           <w:rFonts w:ascii="Arial" w:hAnsi="Arial" w:cs="Arial"/>
+          <w:b/>
+          <w:bCs/>
           <w:sz w:val="32"/>
           <w:szCs w:val="32"/>
           <w:u w:val="single"/>
@@ -242,6 +250,8 @@
         <w:spacing w:line="276" w:lineRule="auto"/>
         <w:rPr>
           <w:rFonts w:ascii="Arial" w:hAnsi="Arial" w:cs="Arial"/>
+          <w:b/>
+          <w:bCs/>
           <w:sz w:val="32"/>
           <w:szCs w:val="32"/>
           <w:u w:val="single"/>
@@ -250,6 +260,8 @@
       <w:r>
         <w:rPr>
           <w:rFonts w:ascii="Arial" w:hAnsi="Arial" w:cs="Arial"/>
+          <w:b/>
+          <w:bCs/>
           <w:sz w:val="32"/>
           <w:szCs w:val="32"/>
         </w:rPr>
@@ -262,6 +274,8 @@
         <w:spacing w:line="276" w:lineRule="auto"/>
         <w:rPr>
           <w:rFonts w:ascii="Arial" w:hAnsi="Arial" w:cs="Arial"/>
+          <w:b/>
+          <w:bCs/>
           <w:sz w:val="32"/>
           <w:szCs w:val="32"/>
           <w:u w:val="single"/>
@@ -302,13 +316,17 @@
         <w:spacing w:line="276" w:lineRule="auto"/>
         <w:rPr>
           <w:rFonts w:ascii="Arial" w:hAnsi="Arial" w:cs="Arial"/>
-          <w:sz w:val="28"/>
-          <w:szCs w:val="28"/>
-        </w:rPr>
-      </w:pPr>
-      <w:r>
-        <w:rPr>
-          <w:rFonts w:ascii="Arial" w:hAnsi="Arial" w:cs="Arial"/>
+          <w:b/>
+          <w:bCs/>
+          <w:sz w:val="28"/>
+          <w:szCs w:val="28"/>
+        </w:rPr>
+      </w:pPr>
+      <w:r>
+        <w:rPr>
+          <w:rFonts w:ascii="Arial" w:hAnsi="Arial" w:cs="Arial"/>
+          <w:b/>
+          <w:bCs/>
           <w:sz w:val="28"/>
           <w:szCs w:val="28"/>
         </w:rPr>
@@ -325,13 +343,17 @@
         <w:spacing w:line="276" w:lineRule="auto"/>
         <w:rPr>
           <w:rFonts w:ascii="Arial" w:hAnsi="Arial" w:cs="Arial"/>
-          <w:sz w:val="28"/>
-          <w:szCs w:val="28"/>
-        </w:rPr>
-      </w:pPr>
-      <w:r>
-        <w:rPr>
-          <w:rFonts w:ascii="Arial" w:hAnsi="Arial" w:cs="Arial"/>
+          <w:b/>
+          <w:bCs/>
+          <w:sz w:val="28"/>
+          <w:szCs w:val="28"/>
+        </w:rPr>
+      </w:pPr>
+      <w:r>
+        <w:rPr>
+          <w:rFonts w:ascii="Arial" w:hAnsi="Arial" w:cs="Arial"/>
+          <w:b/>
+          <w:bCs/>
           <w:sz w:val="28"/>
           <w:szCs w:val="28"/>
         </w:rPr>
@@ -674,7 +696,25 @@
           <w:sz w:val="28"/>
           <w:szCs w:val="28"/>
         </w:rPr>
-        <w:t xml:space="preserve">Upon the input from the user, the binary search tree is traversed to find the cipher character in the case of encryption and normal character in the case of decryption. BST is used because its time complexity is O(logN) which is a lot better than O(N). the characters are </w:t>
+        <w:t>Upon the input from the user, the binary search tree is traversed to find the cipher character in the case of encryption and normal character in the case of decryption. BST is used because its time complexity is O(</w:t>
+      </w:r>
+      <w:proofErr w:type="spellStart"/>
+      <w:r>
+        <w:rPr>
+          <w:rFonts w:ascii="Arial" w:hAnsi="Arial" w:cs="Arial"/>
+          <w:sz w:val="28"/>
+          <w:szCs w:val="28"/>
+        </w:rPr>
+        <w:t>logN</w:t>
+      </w:r>
+      <w:proofErr w:type="spellEnd"/>
+      <w:r>
+        <w:rPr>
+          <w:rFonts w:ascii="Arial" w:hAnsi="Arial" w:cs="Arial"/>
+          <w:sz w:val="28"/>
+          <w:szCs w:val="28"/>
+        </w:rPr>
+        <w:t xml:space="preserve">) which is a lot better than O(N). the characters are </w:t>
       </w:r>
       <w:r>
         <w:rPr>
@@ -1036,7 +1076,7 @@
         </mc:Choice>
         <mc:Fallback>
           <w:pict>
-            <v:rect w14:anchorId="52416984" id="Rectangle 222" o:spid="_x0000_s1026" style="position:absolute;margin-left:0;margin-top:0;width:580.8pt;height:752.4pt;z-index:251659264;visibility:visible;mso-wrap-style:square;mso-width-percent:950;mso-height-percent:950;mso-wrap-distance-left:9pt;mso-wrap-distance-top:0;mso-wrap-distance-right:9pt;mso-wrap-distance-bottom:0;mso-position-horizontal:center;mso-position-horizontal-relative:page;mso-position-vertical:center;mso-position-vertical-relative:page;mso-width-percent:950;mso-height-percent:950;mso-width-relative:page;mso-height-relative:page;v-text-anchor:middle" o:gfxdata="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" filled="f" strokecolor="#747070 [1614]" strokeweight="1.25pt">
+            <v:rect w14:anchorId="7CC2E7BC" id="Rectangle 222" o:spid="_x0000_s1026" style="position:absolute;margin-left:0;margin-top:0;width:580.8pt;height:752.4pt;z-index:251659264;visibility:visible;mso-wrap-style:square;mso-width-percent:950;mso-height-percent:950;mso-wrap-distance-left:9pt;mso-wrap-distance-top:0;mso-wrap-distance-right:9pt;mso-wrap-distance-bottom:0;mso-position-horizontal:center;mso-position-horizontal-relative:page;mso-position-vertical:center;mso-position-vertical-relative:page;mso-width-percent:950;mso-height-percent:950;mso-width-relative:page;mso-height-relative:page;v-text-anchor:middle" o:gfxdata="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" filled="f" strokecolor="#747070 [1614]" strokeweight="1.25pt">
               <w10:wrap anchorx="page" anchory="page"/>
             </v:rect>
           </w:pict>

</xml_diff>